<commit_message>
feat: adicionado novo arquivo
</commit_message>
<xml_diff>
--- a/filmes.docx
+++ b/filmes.docx
@@ -4,8 +4,13 @@
   <w:body>
     <w:p>
       <w:r>
-        <w:t>Donnie Darko</w:t>
+        <w:t xml:space="preserve">Donnie </w:t>
       </w:r>
+      <w:proofErr w:type="spellStart"/>
+      <w:r>
+        <w:t>Darko</w:t>
+      </w:r>
+      <w:proofErr w:type="spellEnd"/>
     </w:p>
     <w:p>
       <w:r>
@@ -30,6 +35,11 @@
     <w:p>
       <w:r>
         <w:t>A espera de um milagre</w:t>
+      </w:r>
+    </w:p>
+    <w:p>
+      <w:r>
+        <w:t>Cidade de Deus</w:t>
       </w:r>
     </w:p>
     <w:p/>

</xml_diff>